<commit_message>
add project report and diagram
</commit_message>
<xml_diff>
--- a/project_report.docx
+++ b/project_report.docx
@@ -3131,7 +3131,21 @@
           <w:rFonts w:ascii="Times New Roman" w:hAnsi="Times New Roman" w:cs="Times New Roman"/>
           <w:lang w:val="en-US"/>
         </w:rPr>
-        <w:t>As shown in the picture above, I searched with the name Mg Mg and event name 1500 Freestyle. There are two data with different timing and location. I entered yes to post all two of them. Unfortunately, it’s pretty much all about the program. You can try doing other options and test as many as you want to. To quit the program enter yes to end printing process and yes again to end the program.</w:t>
+        <w:t xml:space="preserve">As shown in the picture above, I searched with the name Mg Mg and event name 1500 Freestyle. There are two data with different timing and location. I entered yes to post all two of them. Unfortunately, it’s pretty much all about the program. You can try doing other options and test as many as you want to. To quit the </w:t>
+      </w:r>
+      <w:r>
+        <w:rPr>
+          <w:rFonts w:ascii="Times New Roman" w:hAnsi="Times New Roman" w:cs="Times New Roman"/>
+          <w:lang w:val="en-US"/>
+        </w:rPr>
+        <w:t>program,</w:t>
+      </w:r>
+      <w:r>
+        <w:rPr>
+          <w:rFonts w:ascii="Times New Roman" w:hAnsi="Times New Roman" w:cs="Times New Roman"/>
+          <w:lang w:val="en-US"/>
+        </w:rPr>
+        <w:t xml:space="preserve"> enter yes to end printing process and yes again to end the program.</w:t>
       </w:r>
     </w:p>
     <w:sectPr>

</xml_diff>